<commit_message>
Fin de Proyecto Sprint5
DONDE ME QUEDO
</commit_message>
<xml_diff>
--- a/Documentacion/Sprint 5/G3-Proyecto-WEB-Sprint 5.docx
+++ b/Documentacion/Sprint 5/G3-Proyecto-WEB-Sprint 5.docx
@@ -38,16 +38,8 @@
         <w:rPr>
           <w:lang w:val="es-ES"/>
         </w:rPr>
-        <w:t xml:space="preserve">Interfaces desde </w:t>
+        <w:t>Interfaces desde Frontend</w:t>
       </w:r>
-      <w:proofErr w:type="spellStart"/>
-      <w:r>
-        <w:rPr>
-          <w:lang w:val="es-ES"/>
-        </w:rPr>
-        <w:t>Frontend</w:t>
-      </w:r>
-      <w:proofErr w:type="spellEnd"/>
     </w:p>
     <w:p>
       <w:pPr>
@@ -248,21 +240,7 @@
           <w:lang w:val="es-ES"/>
         </w:rPr>
         <w:lastRenderedPageBreak/>
-        <w:t xml:space="preserve">Validación de </w:t>
-      </w:r>
-      <w:proofErr w:type="spellStart"/>
-      <w:r>
-        <w:rPr>
-          <w:lang w:val="es-ES"/>
-        </w:rPr>
-        <w:t>login</w:t>
-      </w:r>
-      <w:proofErr w:type="spellEnd"/>
-      <w:r>
-        <w:rPr>
-          <w:lang w:val="es-ES"/>
-        </w:rPr>
-        <w:t xml:space="preserve"> de usuario:</w:t>
+        <w:t>Validación de login de usuario:</w:t>
       </w:r>
     </w:p>
     <w:p>
@@ -1455,20 +1433,12 @@
           <w:lang w:val="es-ES"/>
         </w:rPr>
       </w:pPr>
-      <w:proofErr w:type="spellStart"/>
       <w:r>
         <w:rPr>
           <w:lang w:val="es-ES"/>
         </w:rPr>
         <w:lastRenderedPageBreak/>
-        <w:t>Daily</w:t>
-      </w:r>
-      <w:proofErr w:type="spellEnd"/>
-      <w:r>
-        <w:rPr>
-          <w:lang w:val="es-ES"/>
-        </w:rPr>
-        <w:t xml:space="preserve"> Meeting </w:t>
+        <w:t xml:space="preserve">Daily Meeting </w:t>
       </w:r>
     </w:p>
     <w:p>
@@ -1517,19 +1487,23 @@
               <w:spacing w:after="0" w:line="240" w:lineRule="auto"/>
               <w:jc w:val="center"/>
               <w:rPr>
-                <w:rFonts w:ascii="Calibri" w:eastAsia="Times New Roman" w:hAnsi="Calibri" w:cs="Calibri"/>
+                <w:rFonts w:eastAsia="Times New Roman" w:cstheme="minorHAnsi"/>
                 <w:b/>
                 <w:bCs/>
                 <w:color w:val="000000"/>
-                <w:lang w:eastAsia="es-CO"/>
-              </w:rPr>
-            </w:pPr>
-            <w:r>
-              <w:rPr>
-                <w:rFonts w:ascii="Calibri" w:eastAsia="Times New Roman" w:hAnsi="Calibri" w:cs="Calibri"/>
+                <w:sz w:val="20"/>
+                <w:szCs w:val="20"/>
+                <w:lang w:eastAsia="es-CO"/>
+              </w:rPr>
+            </w:pPr>
+            <w:r>
+              <w:rPr>
+                <w:rFonts w:eastAsia="Times New Roman" w:cstheme="minorHAnsi"/>
                 <w:b/>
                 <w:bCs/>
                 <w:color w:val="000000"/>
+                <w:sz w:val="20"/>
+                <w:szCs w:val="20"/>
                 <w:lang w:eastAsia="es-CO"/>
               </w:rPr>
               <w:t xml:space="preserve">Grupo 3 </w:t>
@@ -1555,79 +1529,27 @@
               <w:spacing w:after="0" w:line="240" w:lineRule="auto"/>
               <w:jc w:val="center"/>
               <w:rPr>
-                <w:rFonts w:ascii="Calibri" w:eastAsia="Times New Roman" w:hAnsi="Calibri" w:cs="Calibri"/>
+                <w:rFonts w:eastAsia="Times New Roman" w:cstheme="minorHAnsi"/>
                 <w:b/>
                 <w:bCs/>
                 <w:color w:val="000000"/>
-                <w:lang w:eastAsia="es-CO"/>
-              </w:rPr>
-            </w:pPr>
-            <w:proofErr w:type="spellStart"/>
-            <w:r>
-              <w:rPr>
-                <w:rFonts w:ascii="Calibri" w:eastAsia="Times New Roman" w:hAnsi="Calibri" w:cs="Calibri"/>
+                <w:sz w:val="20"/>
+                <w:szCs w:val="20"/>
+                <w:lang w:eastAsia="es-CO"/>
+              </w:rPr>
+            </w:pPr>
+            <w:r>
+              <w:rPr>
+                <w:rFonts w:eastAsia="Times New Roman" w:cstheme="minorHAnsi"/>
                 <w:b/>
                 <w:bCs/>
                 <w:color w:val="000000"/>
-                <w:lang w:eastAsia="es-CO"/>
-              </w:rPr>
-              <w:t>Daily</w:t>
-            </w:r>
-            <w:proofErr w:type="spellEnd"/>
-            <w:r>
-              <w:rPr>
-                <w:rFonts w:ascii="Calibri" w:eastAsia="Times New Roman" w:hAnsi="Calibri" w:cs="Calibri"/>
-                <w:b/>
-                <w:bCs/>
-                <w:color w:val="000000"/>
-                <w:lang w:eastAsia="es-CO"/>
-              </w:rPr>
-              <w:t xml:space="preserve"> </w:t>
-            </w:r>
-            <w:proofErr w:type="gramStart"/>
-            <w:r>
-              <w:rPr>
-                <w:rFonts w:ascii="Calibri" w:eastAsia="Times New Roman" w:hAnsi="Calibri" w:cs="Calibri"/>
-                <w:b/>
-                <w:bCs/>
-                <w:color w:val="000000"/>
-                <w:lang w:eastAsia="es-CO"/>
-              </w:rPr>
-              <w:t xml:space="preserve">Meeting </w:t>
-            </w:r>
-            <w:r>
-              <w:rPr>
-                <w:rFonts w:ascii="Calibri" w:eastAsia="Times New Roman" w:hAnsi="Calibri" w:cs="Calibri"/>
-                <w:b/>
-                <w:bCs/>
-                <w:color w:val="000000"/>
-                <w:lang w:eastAsia="es-CO"/>
-              </w:rPr>
-              <w:t xml:space="preserve"> </w:t>
-            </w:r>
-            <w:proofErr w:type="spellStart"/>
-            <w:r>
-              <w:rPr>
-                <w:rFonts w:ascii="Calibri" w:eastAsia="Times New Roman" w:hAnsi="Calibri" w:cs="Calibri"/>
-                <w:b/>
-                <w:bCs/>
-                <w:color w:val="000000"/>
-                <w:lang w:eastAsia="es-CO"/>
-              </w:rPr>
-              <w:t>N</w:t>
-            </w:r>
-            <w:proofErr w:type="gramEnd"/>
-            <w:r>
-              <w:rPr>
-                <w:rFonts w:ascii="Calibri" w:eastAsia="Times New Roman" w:hAnsi="Calibri" w:cs="Calibri"/>
-                <w:b/>
-                <w:bCs/>
-                <w:color w:val="000000"/>
-                <w:lang w:eastAsia="es-CO"/>
-              </w:rPr>
-              <w:t>°</w:t>
-            </w:r>
-            <w:proofErr w:type="spellEnd"/>
+                <w:sz w:val="20"/>
+                <w:szCs w:val="20"/>
+                <w:lang w:eastAsia="es-CO"/>
+              </w:rPr>
+              <w:t>Daily Meeting  N°</w:t>
+            </w:r>
           </w:p>
         </w:tc>
         <w:tc>
@@ -1649,15 +1571,19 @@
               <w:spacing w:after="0" w:line="240" w:lineRule="auto"/>
               <w:jc w:val="center"/>
               <w:rPr>
-                <w:rFonts w:ascii="Calibri" w:eastAsia="Times New Roman" w:hAnsi="Calibri" w:cs="Calibri"/>
-                <w:color w:val="000000"/>
-                <w:lang w:eastAsia="es-CO"/>
-              </w:rPr>
-            </w:pPr>
-            <w:r>
-              <w:rPr>
-                <w:rFonts w:ascii="Calibri" w:eastAsia="Times New Roman" w:hAnsi="Calibri" w:cs="Calibri"/>
-                <w:color w:val="000000"/>
+                <w:rFonts w:eastAsia="Times New Roman" w:cstheme="minorHAnsi"/>
+                <w:color w:val="000000"/>
+                <w:sz w:val="20"/>
+                <w:szCs w:val="20"/>
+                <w:lang w:eastAsia="es-CO"/>
+              </w:rPr>
+            </w:pPr>
+            <w:r>
+              <w:rPr>
+                <w:rFonts w:eastAsia="Times New Roman" w:cstheme="minorHAnsi"/>
+                <w:color w:val="000000"/>
+                <w:sz w:val="20"/>
+                <w:szCs w:val="20"/>
                 <w:lang w:eastAsia="es-CO"/>
               </w:rPr>
               <w:t>5</w:t>
@@ -1683,19 +1609,23 @@
               <w:spacing w:after="0" w:line="240" w:lineRule="auto"/>
               <w:jc w:val="right"/>
               <w:rPr>
-                <w:rFonts w:ascii="Calibri" w:eastAsia="Times New Roman" w:hAnsi="Calibri" w:cs="Calibri"/>
+                <w:rFonts w:eastAsia="Times New Roman" w:cstheme="minorHAnsi"/>
                 <w:b/>
                 <w:bCs/>
                 <w:color w:val="000000"/>
-                <w:lang w:eastAsia="es-CO"/>
-              </w:rPr>
-            </w:pPr>
-            <w:r>
-              <w:rPr>
-                <w:rFonts w:ascii="Calibri" w:eastAsia="Times New Roman" w:hAnsi="Calibri" w:cs="Calibri"/>
+                <w:sz w:val="20"/>
+                <w:szCs w:val="20"/>
+                <w:lang w:eastAsia="es-CO"/>
+              </w:rPr>
+            </w:pPr>
+            <w:r>
+              <w:rPr>
+                <w:rFonts w:eastAsia="Times New Roman" w:cstheme="minorHAnsi"/>
                 <w:b/>
                 <w:bCs/>
                 <w:color w:val="000000"/>
+                <w:sz w:val="20"/>
+                <w:szCs w:val="20"/>
                 <w:lang w:eastAsia="es-CO"/>
               </w:rPr>
               <w:t>Fecha:</w:t>
@@ -1720,31 +1650,39 @@
             <w:pPr>
               <w:spacing w:after="0" w:line="240" w:lineRule="auto"/>
               <w:rPr>
-                <w:rFonts w:ascii="Calibri" w:eastAsia="Times New Roman" w:hAnsi="Calibri" w:cs="Calibri"/>
-                <w:color w:val="000000"/>
-                <w:lang w:eastAsia="es-CO"/>
-              </w:rPr>
-            </w:pPr>
-            <w:r>
-              <w:rPr>
-                <w:rFonts w:ascii="Calibri" w:eastAsia="Times New Roman" w:hAnsi="Calibri" w:cs="Calibri"/>
-                <w:color w:val="000000"/>
+                <w:rFonts w:eastAsia="Times New Roman" w:cstheme="minorHAnsi"/>
+                <w:color w:val="000000"/>
+                <w:sz w:val="20"/>
+                <w:szCs w:val="20"/>
+                <w:lang w:eastAsia="es-CO"/>
+              </w:rPr>
+            </w:pPr>
+            <w:r>
+              <w:rPr>
+                <w:rFonts w:eastAsia="Times New Roman" w:cstheme="minorHAnsi"/>
+                <w:color w:val="000000"/>
+                <w:sz w:val="20"/>
+                <w:szCs w:val="20"/>
                 <w:lang w:eastAsia="es-CO"/>
               </w:rPr>
               <w:t> </w:t>
             </w:r>
             <w:r>
               <w:rPr>
-                <w:rFonts w:ascii="Calibri" w:eastAsia="Times New Roman" w:hAnsi="Calibri" w:cs="Calibri"/>
-                <w:color w:val="000000"/>
+                <w:rFonts w:eastAsia="Times New Roman" w:cstheme="minorHAnsi"/>
+                <w:color w:val="000000"/>
+                <w:sz w:val="20"/>
+                <w:szCs w:val="20"/>
                 <w:lang w:eastAsia="es-CO"/>
               </w:rPr>
               <w:t>19</w:t>
             </w:r>
             <w:r>
               <w:rPr>
-                <w:rFonts w:ascii="Calibri" w:eastAsia="Times New Roman" w:hAnsi="Calibri" w:cs="Calibri"/>
-                <w:color w:val="000000"/>
+                <w:rFonts w:eastAsia="Times New Roman" w:cstheme="minorHAnsi"/>
+                <w:color w:val="000000"/>
+                <w:sz w:val="20"/>
+                <w:szCs w:val="20"/>
                 <w:lang w:eastAsia="es-CO"/>
               </w:rPr>
               <w:t>/10/2021</w:t>
@@ -1775,19 +1713,23 @@
               <w:spacing w:after="0" w:line="240" w:lineRule="auto"/>
               <w:jc w:val="center"/>
               <w:rPr>
-                <w:rFonts w:ascii="Calibri" w:eastAsia="Times New Roman" w:hAnsi="Calibri" w:cs="Calibri"/>
+                <w:rFonts w:eastAsia="Times New Roman" w:cstheme="minorHAnsi"/>
                 <w:b/>
                 <w:bCs/>
                 <w:color w:val="000000"/>
-                <w:lang w:eastAsia="es-CO"/>
-              </w:rPr>
-            </w:pPr>
-            <w:r>
-              <w:rPr>
-                <w:rFonts w:ascii="Calibri" w:eastAsia="Times New Roman" w:hAnsi="Calibri" w:cs="Calibri"/>
+                <w:sz w:val="20"/>
+                <w:szCs w:val="20"/>
+                <w:lang w:eastAsia="es-CO"/>
+              </w:rPr>
+            </w:pPr>
+            <w:r>
+              <w:rPr>
+                <w:rFonts w:eastAsia="Times New Roman" w:cstheme="minorHAnsi"/>
                 <w:b/>
                 <w:bCs/>
                 <w:color w:val="000000"/>
+                <w:sz w:val="20"/>
+                <w:szCs w:val="20"/>
                 <w:lang w:eastAsia="es-CO"/>
               </w:rPr>
               <w:t>Scrum Master</w:t>
@@ -1814,15 +1756,19 @@
               <w:spacing w:after="0" w:line="240" w:lineRule="auto"/>
               <w:jc w:val="center"/>
               <w:rPr>
-                <w:rFonts w:ascii="Calibri" w:eastAsia="Times New Roman" w:hAnsi="Calibri" w:cs="Calibri"/>
-                <w:color w:val="000000"/>
-                <w:lang w:eastAsia="es-CO"/>
-              </w:rPr>
-            </w:pPr>
-            <w:r>
-              <w:rPr>
-                <w:rFonts w:ascii="Calibri" w:eastAsia="Times New Roman" w:hAnsi="Calibri" w:cs="Calibri"/>
-                <w:color w:val="000000"/>
+                <w:rFonts w:eastAsia="Times New Roman" w:cstheme="minorHAnsi"/>
+                <w:color w:val="000000"/>
+                <w:sz w:val="20"/>
+                <w:szCs w:val="20"/>
+                <w:lang w:eastAsia="es-CO"/>
+              </w:rPr>
+            </w:pPr>
+            <w:r>
+              <w:rPr>
+                <w:rFonts w:eastAsia="Times New Roman" w:cstheme="minorHAnsi"/>
+                <w:color w:val="000000"/>
+                <w:sz w:val="20"/>
+                <w:szCs w:val="20"/>
                 <w:lang w:eastAsia="es-CO"/>
               </w:rPr>
               <w:t>Juan Elías Vergara</w:t>
@@ -1853,19 +1799,23 @@
               <w:spacing w:after="0" w:line="240" w:lineRule="auto"/>
               <w:jc w:val="center"/>
               <w:rPr>
-                <w:rFonts w:ascii="Calibri" w:eastAsia="Times New Roman" w:hAnsi="Calibri" w:cs="Calibri"/>
+                <w:rFonts w:eastAsia="Times New Roman" w:cstheme="minorHAnsi"/>
                 <w:b/>
                 <w:bCs/>
                 <w:color w:val="000000"/>
-                <w:lang w:eastAsia="es-CO"/>
-              </w:rPr>
-            </w:pPr>
-            <w:r>
-              <w:rPr>
-                <w:rFonts w:ascii="Calibri" w:eastAsia="Times New Roman" w:hAnsi="Calibri" w:cs="Calibri"/>
+                <w:sz w:val="20"/>
+                <w:szCs w:val="20"/>
+                <w:lang w:eastAsia="es-CO"/>
+              </w:rPr>
+            </w:pPr>
+            <w:r>
+              <w:rPr>
+                <w:rFonts w:eastAsia="Times New Roman" w:cstheme="minorHAnsi"/>
                 <w:b/>
                 <w:bCs/>
                 <w:color w:val="000000"/>
+                <w:sz w:val="20"/>
+                <w:szCs w:val="20"/>
                 <w:lang w:eastAsia="es-CO"/>
               </w:rPr>
               <w:t>Team Developer</w:t>
@@ -1891,19 +1841,23 @@
               <w:spacing w:after="0" w:line="240" w:lineRule="auto"/>
               <w:jc w:val="center"/>
               <w:rPr>
-                <w:rFonts w:ascii="Calibri" w:eastAsia="Times New Roman" w:hAnsi="Calibri" w:cs="Calibri"/>
+                <w:rFonts w:eastAsia="Times New Roman" w:cstheme="minorHAnsi"/>
                 <w:b/>
                 <w:bCs/>
                 <w:color w:val="000000"/>
-                <w:lang w:eastAsia="es-CO"/>
-              </w:rPr>
-            </w:pPr>
-            <w:r>
-              <w:rPr>
-                <w:rFonts w:ascii="Calibri" w:eastAsia="Times New Roman" w:hAnsi="Calibri" w:cs="Calibri"/>
+                <w:sz w:val="20"/>
+                <w:szCs w:val="20"/>
+                <w:lang w:eastAsia="es-CO"/>
+              </w:rPr>
+            </w:pPr>
+            <w:r>
+              <w:rPr>
+                <w:rFonts w:eastAsia="Times New Roman" w:cstheme="minorHAnsi"/>
                 <w:b/>
                 <w:bCs/>
                 <w:color w:val="000000"/>
+                <w:sz w:val="20"/>
+                <w:szCs w:val="20"/>
                 <w:lang w:eastAsia="es-CO"/>
               </w:rPr>
               <w:t>¿Qué hiciste ayer?</w:t>
@@ -1929,19 +1883,23 @@
               <w:spacing w:after="0" w:line="240" w:lineRule="auto"/>
               <w:jc w:val="center"/>
               <w:rPr>
-                <w:rFonts w:ascii="Calibri" w:eastAsia="Times New Roman" w:hAnsi="Calibri" w:cs="Calibri"/>
+                <w:rFonts w:eastAsia="Times New Roman" w:cstheme="minorHAnsi"/>
                 <w:b/>
                 <w:bCs/>
                 <w:color w:val="000000"/>
-                <w:lang w:eastAsia="es-CO"/>
-              </w:rPr>
-            </w:pPr>
-            <w:r>
-              <w:rPr>
-                <w:rFonts w:ascii="Calibri" w:eastAsia="Times New Roman" w:hAnsi="Calibri" w:cs="Calibri"/>
+                <w:sz w:val="20"/>
+                <w:szCs w:val="20"/>
+                <w:lang w:eastAsia="es-CO"/>
+              </w:rPr>
+            </w:pPr>
+            <w:r>
+              <w:rPr>
+                <w:rFonts w:eastAsia="Times New Roman" w:cstheme="minorHAnsi"/>
                 <w:b/>
                 <w:bCs/>
                 <w:color w:val="000000"/>
+                <w:sz w:val="20"/>
+                <w:szCs w:val="20"/>
                 <w:lang w:eastAsia="es-CO"/>
               </w:rPr>
               <w:t>¿Qué harás hoy?</w:t>
@@ -1968,19 +1926,23 @@
               <w:spacing w:after="0" w:line="240" w:lineRule="auto"/>
               <w:jc w:val="center"/>
               <w:rPr>
-                <w:rFonts w:ascii="Calibri" w:eastAsia="Times New Roman" w:hAnsi="Calibri" w:cs="Calibri"/>
+                <w:rFonts w:eastAsia="Times New Roman" w:cstheme="minorHAnsi"/>
                 <w:b/>
                 <w:bCs/>
                 <w:color w:val="000000"/>
-                <w:lang w:eastAsia="es-CO"/>
-              </w:rPr>
-            </w:pPr>
-            <w:r>
-              <w:rPr>
-                <w:rFonts w:ascii="Calibri" w:eastAsia="Times New Roman" w:hAnsi="Calibri" w:cs="Calibri"/>
+                <w:sz w:val="20"/>
+                <w:szCs w:val="20"/>
+                <w:lang w:eastAsia="es-CO"/>
+              </w:rPr>
+            </w:pPr>
+            <w:r>
+              <w:rPr>
+                <w:rFonts w:eastAsia="Times New Roman" w:cstheme="minorHAnsi"/>
                 <w:b/>
                 <w:bCs/>
                 <w:color w:val="000000"/>
+                <w:sz w:val="20"/>
+                <w:szCs w:val="20"/>
                 <w:lang w:eastAsia="es-CO"/>
               </w:rPr>
               <w:t>¿Hay impedimentos en tu camino?</w:t>
@@ -2010,23 +1972,29 @@
             <w:pPr>
               <w:spacing w:after="0" w:line="240" w:lineRule="auto"/>
               <w:rPr>
-                <w:rFonts w:ascii="Calibri" w:eastAsia="Times New Roman" w:hAnsi="Calibri" w:cs="Calibri"/>
-                <w:color w:val="000000"/>
-                <w:lang w:eastAsia="es-CO"/>
-              </w:rPr>
-            </w:pPr>
-            <w:r>
-              <w:rPr>
-                <w:rFonts w:ascii="Calibri" w:eastAsia="Times New Roman" w:hAnsi="Calibri" w:cs="Calibri"/>
-                <w:color w:val="000000"/>
+                <w:rFonts w:eastAsia="Times New Roman" w:cstheme="minorHAnsi"/>
+                <w:color w:val="000000"/>
+                <w:sz w:val="20"/>
+                <w:szCs w:val="20"/>
+                <w:lang w:eastAsia="es-CO"/>
+              </w:rPr>
+            </w:pPr>
+            <w:r>
+              <w:rPr>
+                <w:rFonts w:eastAsia="Times New Roman" w:cstheme="minorHAnsi"/>
+                <w:color w:val="000000"/>
+                <w:sz w:val="20"/>
+                <w:szCs w:val="20"/>
                 <w:lang w:eastAsia="es-CO"/>
               </w:rPr>
               <w:t>María</w:t>
             </w:r>
             <w:r>
               <w:rPr>
-                <w:rFonts w:ascii="Calibri" w:eastAsia="Times New Roman" w:hAnsi="Calibri" w:cs="Calibri"/>
-                <w:color w:val="000000"/>
+                <w:rFonts w:eastAsia="Times New Roman" w:cstheme="minorHAnsi"/>
+                <w:color w:val="000000"/>
+                <w:sz w:val="20"/>
+                <w:szCs w:val="20"/>
                 <w:lang w:eastAsia="es-CO"/>
               </w:rPr>
               <w:t xml:space="preserve"> Angelica Niño</w:t>
@@ -2050,11 +2018,23 @@
             <w:pPr>
               <w:spacing w:after="0" w:line="240" w:lineRule="auto"/>
               <w:rPr>
-                <w:rFonts w:ascii="Calibri" w:eastAsia="Times New Roman" w:hAnsi="Calibri" w:cs="Calibri"/>
-                <w:color w:val="000000"/>
-                <w:lang w:eastAsia="es-CO"/>
-              </w:rPr>
-            </w:pPr>
+                <w:rFonts w:eastAsia="Times New Roman" w:cstheme="minorHAnsi"/>
+                <w:color w:val="000000"/>
+                <w:sz w:val="20"/>
+                <w:szCs w:val="20"/>
+                <w:lang w:eastAsia="es-CO"/>
+              </w:rPr>
+            </w:pPr>
+            <w:r>
+              <w:rPr>
+                <w:rFonts w:eastAsia="Times New Roman" w:cstheme="minorHAnsi"/>
+                <w:color w:val="000000"/>
+                <w:sz w:val="20"/>
+                <w:szCs w:val="20"/>
+                <w:lang w:eastAsia="es-CO"/>
+              </w:rPr>
+              <w:t>Acompañar construcción del frontend del equipo en conjunto con los compañeros de curso.</w:t>
+            </w:r>
           </w:p>
         </w:tc>
         <w:tc>
@@ -2074,11 +2054,23 @@
             <w:pPr>
               <w:spacing w:after="0" w:line="240" w:lineRule="auto"/>
               <w:rPr>
-                <w:rFonts w:ascii="Calibri" w:eastAsia="Times New Roman" w:hAnsi="Calibri" w:cs="Calibri"/>
-                <w:color w:val="000000"/>
-                <w:lang w:eastAsia="es-CO"/>
-              </w:rPr>
-            </w:pPr>
+                <w:rFonts w:eastAsia="Times New Roman" w:cstheme="minorHAnsi"/>
+                <w:color w:val="000000"/>
+                <w:sz w:val="20"/>
+                <w:szCs w:val="20"/>
+                <w:lang w:eastAsia="es-CO"/>
+              </w:rPr>
+            </w:pPr>
+            <w:r>
+              <w:rPr>
+                <w:rFonts w:eastAsia="Times New Roman" w:cstheme="minorHAnsi"/>
+                <w:color w:val="000000"/>
+                <w:sz w:val="20"/>
+                <w:szCs w:val="20"/>
+                <w:lang w:eastAsia="es-CO"/>
+              </w:rPr>
+              <w:t>Revisar clases grabadas hasta sacar efectivo cada etapa vista.</w:t>
+            </w:r>
           </w:p>
         </w:tc>
         <w:tc>
@@ -2099,12 +2091,24 @@
             <w:pPr>
               <w:spacing w:after="0" w:line="240" w:lineRule="auto"/>
               <w:rPr>
-                <w:rFonts w:ascii="Calibri" w:eastAsia="Times New Roman" w:hAnsi="Calibri" w:cs="Calibri"/>
-                <w:color w:val="000000"/>
+                <w:rFonts w:eastAsia="Times New Roman" w:cstheme="minorHAnsi"/>
+                <w:color w:val="000000"/>
+                <w:sz w:val="20"/>
+                <w:szCs w:val="20"/>
                 <w:u w:val="single"/>
                 <w:lang w:eastAsia="es-CO"/>
               </w:rPr>
             </w:pPr>
+            <w:r>
+              <w:rPr>
+                <w:rFonts w:eastAsia="Times New Roman" w:cstheme="minorHAnsi"/>
+                <w:color w:val="000000"/>
+                <w:sz w:val="20"/>
+                <w:szCs w:val="20"/>
+                <w:lang w:eastAsia="es-CO"/>
+              </w:rPr>
+              <w:t>Errores en la conexión con servidor y manejo de base de datos para lograr un desarrollo efectivo de la base.</w:t>
+            </w:r>
           </w:p>
         </w:tc>
       </w:tr>
@@ -2130,15 +2134,19 @@
             <w:pPr>
               <w:spacing w:after="0" w:line="240" w:lineRule="auto"/>
               <w:rPr>
-                <w:rFonts w:ascii="Calibri" w:eastAsia="Times New Roman" w:hAnsi="Calibri" w:cs="Calibri"/>
-                <w:color w:val="000000"/>
-                <w:lang w:eastAsia="es-CO"/>
-              </w:rPr>
-            </w:pPr>
-            <w:r>
-              <w:rPr>
-                <w:rFonts w:ascii="Calibri" w:eastAsia="Times New Roman" w:hAnsi="Calibri" w:cs="Calibri"/>
-                <w:color w:val="000000"/>
+                <w:rFonts w:eastAsia="Times New Roman" w:cstheme="minorHAnsi"/>
+                <w:color w:val="000000"/>
+                <w:sz w:val="20"/>
+                <w:szCs w:val="20"/>
+                <w:lang w:eastAsia="es-CO"/>
+              </w:rPr>
+            </w:pPr>
+            <w:r>
+              <w:rPr>
+                <w:rFonts w:eastAsia="Times New Roman" w:cstheme="minorHAnsi"/>
+                <w:color w:val="000000"/>
+                <w:sz w:val="20"/>
+                <w:szCs w:val="20"/>
                 <w:lang w:eastAsia="es-CO"/>
               </w:rPr>
               <w:t>José Luis Prieto</w:t>
@@ -2162,15 +2170,19 @@
             <w:pPr>
               <w:spacing w:after="0" w:line="240" w:lineRule="auto"/>
               <w:rPr>
-                <w:rFonts w:ascii="Calibri" w:eastAsia="Times New Roman" w:hAnsi="Calibri" w:cs="Calibri"/>
-                <w:color w:val="000000"/>
-                <w:lang w:eastAsia="es-CO"/>
-              </w:rPr>
-            </w:pPr>
-            <w:r>
-              <w:rPr>
-                <w:rFonts w:ascii="Calibri" w:eastAsia="Times New Roman" w:hAnsi="Calibri" w:cs="Calibri"/>
-                <w:color w:val="000000"/>
+                <w:rFonts w:eastAsia="Times New Roman" w:cstheme="minorHAnsi"/>
+                <w:color w:val="000000"/>
+                <w:sz w:val="20"/>
+                <w:szCs w:val="20"/>
+                <w:lang w:eastAsia="es-CO"/>
+              </w:rPr>
+            </w:pPr>
+            <w:r>
+              <w:rPr>
+                <w:rFonts w:eastAsia="Times New Roman" w:cstheme="minorHAnsi"/>
+                <w:color w:val="000000"/>
+                <w:sz w:val="20"/>
+                <w:szCs w:val="20"/>
                 <w:lang w:eastAsia="es-CO"/>
               </w:rPr>
               <w:t>Seguir todas las instrucciones del docente durante las clases para tener el código completo de la clase.</w:t>
@@ -2194,15 +2206,19 @@
             <w:pPr>
               <w:spacing w:after="0" w:line="240" w:lineRule="auto"/>
               <w:rPr>
-                <w:rFonts w:ascii="Calibri" w:eastAsia="Times New Roman" w:hAnsi="Calibri" w:cs="Calibri"/>
-                <w:color w:val="000000"/>
-                <w:lang w:eastAsia="es-CO"/>
-              </w:rPr>
-            </w:pPr>
-            <w:r>
-              <w:rPr>
-                <w:rFonts w:ascii="Calibri" w:eastAsia="Times New Roman" w:hAnsi="Calibri" w:cs="Calibri"/>
-                <w:color w:val="000000"/>
+                <w:rFonts w:eastAsia="Times New Roman" w:cstheme="minorHAnsi"/>
+                <w:color w:val="000000"/>
+                <w:sz w:val="20"/>
+                <w:szCs w:val="20"/>
+                <w:lang w:eastAsia="es-CO"/>
+              </w:rPr>
+            </w:pPr>
+            <w:r>
+              <w:rPr>
+                <w:rFonts w:eastAsia="Times New Roman" w:cstheme="minorHAnsi"/>
+                <w:color w:val="000000"/>
+                <w:sz w:val="20"/>
+                <w:szCs w:val="20"/>
                 <w:lang w:eastAsia="es-CO"/>
               </w:rPr>
               <w:t>Tomar capturas de pantalla de las distintas interacciones con la base de datos mediante el navegador web para adjuntar el trabajo solicitado.</w:t>
@@ -2227,36 +2243,22 @@
             <w:pPr>
               <w:spacing w:after="0" w:line="240" w:lineRule="auto"/>
               <w:rPr>
-                <w:rFonts w:ascii="Calibri" w:eastAsia="Times New Roman" w:hAnsi="Calibri" w:cs="Calibri"/>
-                <w:color w:val="000000"/>
-                <w:lang w:eastAsia="es-CO"/>
-              </w:rPr>
-            </w:pPr>
-            <w:r>
-              <w:rPr>
-                <w:rFonts w:ascii="Calibri" w:eastAsia="Times New Roman" w:hAnsi="Calibri" w:cs="Calibri"/>
-                <w:color w:val="000000"/>
-                <w:lang w:eastAsia="es-CO"/>
-              </w:rPr>
-              <w:t xml:space="preserve">Durante la última clase se cargó todo el código al servidor </w:t>
-            </w:r>
-            <w:proofErr w:type="gramStart"/>
-            <w:r>
-              <w:rPr>
-                <w:rFonts w:ascii="Calibri" w:eastAsia="Times New Roman" w:hAnsi="Calibri" w:cs="Calibri"/>
-                <w:color w:val="000000"/>
-                <w:lang w:eastAsia="es-CO"/>
-              </w:rPr>
-              <w:t>heroku</w:t>
-            </w:r>
-            <w:proofErr w:type="gramEnd"/>
-            <w:r>
-              <w:rPr>
-                <w:rFonts w:ascii="Calibri" w:eastAsia="Times New Roman" w:hAnsi="Calibri" w:cs="Calibri"/>
-                <w:color w:val="000000"/>
-                <w:lang w:eastAsia="es-CO"/>
-              </w:rPr>
-              <w:t xml:space="preserve"> pero no se permitió la navegación entre paginas por lo cual se tomaron las evidencias de captura de pantalla localmente.</w:t>
+                <w:rFonts w:eastAsia="Times New Roman" w:cstheme="minorHAnsi"/>
+                <w:color w:val="000000"/>
+                <w:sz w:val="20"/>
+                <w:szCs w:val="20"/>
+                <w:lang w:eastAsia="es-CO"/>
+              </w:rPr>
+            </w:pPr>
+            <w:r>
+              <w:rPr>
+                <w:rFonts w:eastAsia="Times New Roman" w:cstheme="minorHAnsi"/>
+                <w:color w:val="000000"/>
+                <w:sz w:val="20"/>
+                <w:szCs w:val="20"/>
+                <w:lang w:eastAsia="es-CO"/>
+              </w:rPr>
+              <w:t>Durante la última clase se cargó todo el código al servidor heroku pero no se permitió la navegación entre paginas por lo cual se tomaron las evidencias de captura de pantalla localmente.</w:t>
             </w:r>
           </w:p>
         </w:tc>
@@ -2283,15 +2285,19 @@
             <w:pPr>
               <w:spacing w:after="0" w:line="240" w:lineRule="auto"/>
               <w:rPr>
-                <w:rFonts w:ascii="Calibri" w:eastAsia="Times New Roman" w:hAnsi="Calibri" w:cs="Calibri"/>
-                <w:color w:val="000000"/>
-                <w:lang w:eastAsia="es-CO"/>
-              </w:rPr>
-            </w:pPr>
-            <w:r>
-              <w:rPr>
-                <w:rFonts w:ascii="Calibri" w:eastAsia="Times New Roman" w:hAnsi="Calibri" w:cs="Calibri"/>
-                <w:color w:val="000000"/>
+                <w:rFonts w:eastAsia="Times New Roman" w:cstheme="minorHAnsi"/>
+                <w:color w:val="000000"/>
+                <w:sz w:val="20"/>
+                <w:szCs w:val="20"/>
+                <w:lang w:eastAsia="es-CO"/>
+              </w:rPr>
+            </w:pPr>
+            <w:r>
+              <w:rPr>
+                <w:rFonts w:eastAsia="Times New Roman" w:cstheme="minorHAnsi"/>
+                <w:color w:val="000000"/>
+                <w:sz w:val="20"/>
+                <w:szCs w:val="20"/>
                 <w:lang w:eastAsia="es-CO"/>
               </w:rPr>
               <w:t>Juan Elías Vergara</w:t>
@@ -2315,11 +2321,23 @@
             <w:pPr>
               <w:spacing w:after="0" w:line="240" w:lineRule="auto"/>
               <w:rPr>
-                <w:rFonts w:ascii="Calibri" w:eastAsia="Times New Roman" w:hAnsi="Calibri" w:cs="Calibri"/>
-                <w:color w:val="000000"/>
-                <w:lang w:eastAsia="es-CO"/>
-              </w:rPr>
-            </w:pPr>
+                <w:rFonts w:eastAsia="Times New Roman" w:cstheme="minorHAnsi"/>
+                <w:color w:val="000000"/>
+                <w:sz w:val="20"/>
+                <w:szCs w:val="20"/>
+                <w:lang w:eastAsia="es-CO"/>
+              </w:rPr>
+            </w:pPr>
+            <w:r>
+              <w:rPr>
+                <w:rFonts w:eastAsia="Times New Roman" w:cstheme="minorHAnsi"/>
+                <w:color w:val="000000"/>
+                <w:sz w:val="20"/>
+                <w:szCs w:val="20"/>
+                <w:lang w:eastAsia="es-CO"/>
+              </w:rPr>
+              <w:t>Acompañar construcción del frontend del equipo en conjunto con los compañeros de curso.</w:t>
+            </w:r>
           </w:p>
         </w:tc>
         <w:tc>
@@ -2339,11 +2357,23 @@
             <w:pPr>
               <w:spacing w:after="0" w:line="240" w:lineRule="auto"/>
               <w:rPr>
-                <w:rFonts w:ascii="Calibri" w:eastAsia="Times New Roman" w:hAnsi="Calibri" w:cs="Calibri"/>
-                <w:color w:val="000000"/>
-                <w:lang w:eastAsia="es-CO"/>
-              </w:rPr>
-            </w:pPr>
+                <w:rFonts w:eastAsia="Times New Roman" w:cstheme="minorHAnsi"/>
+                <w:color w:val="000000"/>
+                <w:sz w:val="20"/>
+                <w:szCs w:val="20"/>
+                <w:lang w:eastAsia="es-CO"/>
+              </w:rPr>
+            </w:pPr>
+            <w:r>
+              <w:rPr>
+                <w:rFonts w:eastAsia="Times New Roman" w:cstheme="minorHAnsi"/>
+                <w:color w:val="000000"/>
+                <w:sz w:val="20"/>
+                <w:szCs w:val="20"/>
+                <w:lang w:eastAsia="es-CO"/>
+              </w:rPr>
+              <w:t>Tomar capturas de pantalla de las distintas interacciones con la base de datos mediante el navegador web para adjuntar el trabajo solicitado.</w:t>
+            </w:r>
           </w:p>
         </w:tc>
         <w:tc>
@@ -2364,11 +2394,23 @@
             <w:pPr>
               <w:spacing w:after="0" w:line="240" w:lineRule="auto"/>
               <w:rPr>
-                <w:rFonts w:ascii="Calibri" w:eastAsia="Times New Roman" w:hAnsi="Calibri" w:cs="Calibri"/>
-                <w:color w:val="000000"/>
-                <w:lang w:eastAsia="es-CO"/>
-              </w:rPr>
-            </w:pPr>
+                <w:rFonts w:eastAsia="Times New Roman" w:cstheme="minorHAnsi"/>
+                <w:color w:val="000000"/>
+                <w:sz w:val="20"/>
+                <w:szCs w:val="20"/>
+                <w:lang w:eastAsia="es-CO"/>
+              </w:rPr>
+            </w:pPr>
+            <w:r>
+              <w:rPr>
+                <w:rFonts w:eastAsia="Times New Roman" w:cstheme="minorHAnsi"/>
+                <w:color w:val="000000"/>
+                <w:sz w:val="20"/>
+                <w:szCs w:val="20"/>
+                <w:lang w:eastAsia="es-CO"/>
+              </w:rPr>
+              <w:t>Sin inconvenientes.</w:t>
+            </w:r>
           </w:p>
         </w:tc>
       </w:tr>
@@ -2394,15 +2436,19 @@
             <w:pPr>
               <w:spacing w:after="0" w:line="240" w:lineRule="auto"/>
               <w:rPr>
-                <w:rFonts w:ascii="Calibri" w:eastAsia="Times New Roman" w:hAnsi="Calibri" w:cs="Calibri"/>
-                <w:color w:val="000000"/>
-                <w:lang w:eastAsia="es-CO"/>
-              </w:rPr>
-            </w:pPr>
-            <w:r>
-              <w:rPr>
-                <w:rFonts w:ascii="Calibri" w:eastAsia="Times New Roman" w:hAnsi="Calibri" w:cs="Calibri"/>
-                <w:color w:val="000000"/>
+                <w:rFonts w:eastAsia="Times New Roman" w:cstheme="minorHAnsi"/>
+                <w:color w:val="000000"/>
+                <w:sz w:val="20"/>
+                <w:szCs w:val="20"/>
+                <w:lang w:eastAsia="es-CO"/>
+              </w:rPr>
+            </w:pPr>
+            <w:r>
+              <w:rPr>
+                <w:rFonts w:eastAsia="Times New Roman" w:cstheme="minorHAnsi"/>
+                <w:color w:val="000000"/>
+                <w:sz w:val="20"/>
+                <w:szCs w:val="20"/>
                 <w:lang w:eastAsia="es-CO"/>
               </w:rPr>
               <w:t>Daniel Rueda</w:t>
@@ -2426,36 +2472,22 @@
             <w:pPr>
               <w:spacing w:after="0" w:line="240" w:lineRule="auto"/>
               <w:rPr>
-                <w:rFonts w:ascii="Calibri" w:eastAsia="Times New Roman" w:hAnsi="Calibri" w:cs="Calibri"/>
-                <w:color w:val="000000"/>
-                <w:lang w:eastAsia="es-CO"/>
-              </w:rPr>
-            </w:pPr>
-            <w:r>
-              <w:rPr>
-                <w:rFonts w:ascii="Calibri" w:eastAsia="Times New Roman" w:hAnsi="Calibri" w:cs="Calibri"/>
-                <w:color w:val="000000"/>
-                <w:lang w:eastAsia="es-CO"/>
-              </w:rPr>
-              <w:t xml:space="preserve">Acompañar construcción del </w:t>
-            </w:r>
-            <w:proofErr w:type="spellStart"/>
-            <w:r>
-              <w:rPr>
-                <w:rFonts w:ascii="Calibri" w:eastAsia="Times New Roman" w:hAnsi="Calibri" w:cs="Calibri"/>
-                <w:color w:val="000000"/>
-                <w:lang w:eastAsia="es-CO"/>
-              </w:rPr>
-              <w:t>frontend</w:t>
-            </w:r>
-            <w:proofErr w:type="spellEnd"/>
-            <w:r>
-              <w:rPr>
-                <w:rFonts w:ascii="Calibri" w:eastAsia="Times New Roman" w:hAnsi="Calibri" w:cs="Calibri"/>
-                <w:color w:val="000000"/>
-                <w:lang w:eastAsia="es-CO"/>
-              </w:rPr>
-              <w:t xml:space="preserve"> del equipo en conjunto con los compañeros de curso.</w:t>
+                <w:rFonts w:eastAsia="Times New Roman" w:cstheme="minorHAnsi"/>
+                <w:color w:val="000000"/>
+                <w:sz w:val="20"/>
+                <w:szCs w:val="20"/>
+                <w:lang w:eastAsia="es-CO"/>
+              </w:rPr>
+            </w:pPr>
+            <w:r>
+              <w:rPr>
+                <w:rFonts w:eastAsia="Times New Roman" w:cstheme="minorHAnsi"/>
+                <w:color w:val="000000"/>
+                <w:sz w:val="20"/>
+                <w:szCs w:val="20"/>
+                <w:lang w:eastAsia="es-CO"/>
+              </w:rPr>
+              <w:t>Acompañar construcción del frontend del equipo en conjunto con los compañeros de curso.</w:t>
             </w:r>
           </w:p>
         </w:tc>
@@ -2476,36 +2508,22 @@
             <w:pPr>
               <w:spacing w:after="0" w:line="240" w:lineRule="auto"/>
               <w:rPr>
-                <w:rFonts w:ascii="Calibri" w:eastAsia="Times New Roman" w:hAnsi="Calibri" w:cs="Calibri"/>
-                <w:color w:val="000000"/>
-                <w:lang w:eastAsia="es-CO"/>
-              </w:rPr>
-            </w:pPr>
-            <w:r>
-              <w:rPr>
-                <w:rFonts w:ascii="Calibri" w:eastAsia="Times New Roman" w:hAnsi="Calibri" w:cs="Calibri"/>
-                <w:color w:val="000000"/>
-                <w:lang w:eastAsia="es-CO"/>
-              </w:rPr>
-              <w:t xml:space="preserve">Documentar información de las capturas de pantalla del </w:t>
-            </w:r>
-            <w:proofErr w:type="spellStart"/>
-            <w:r>
-              <w:rPr>
-                <w:rFonts w:ascii="Calibri" w:eastAsia="Times New Roman" w:hAnsi="Calibri" w:cs="Calibri"/>
-                <w:color w:val="000000"/>
-                <w:lang w:eastAsia="es-CO"/>
-              </w:rPr>
-              <w:t>frontend</w:t>
-            </w:r>
-            <w:proofErr w:type="spellEnd"/>
-            <w:r>
-              <w:rPr>
-                <w:rFonts w:ascii="Calibri" w:eastAsia="Times New Roman" w:hAnsi="Calibri" w:cs="Calibri"/>
-                <w:color w:val="000000"/>
-                <w:lang w:eastAsia="es-CO"/>
-              </w:rPr>
-              <w:t xml:space="preserve"> y movimiento de base de datos.</w:t>
+                <w:rFonts w:eastAsia="Times New Roman" w:cstheme="minorHAnsi"/>
+                <w:color w:val="000000"/>
+                <w:sz w:val="20"/>
+                <w:szCs w:val="20"/>
+                <w:lang w:eastAsia="es-CO"/>
+              </w:rPr>
+            </w:pPr>
+            <w:r>
+              <w:rPr>
+                <w:rFonts w:eastAsia="Times New Roman" w:cstheme="minorHAnsi"/>
+                <w:color w:val="000000"/>
+                <w:sz w:val="20"/>
+                <w:szCs w:val="20"/>
+                <w:lang w:eastAsia="es-CO"/>
+              </w:rPr>
+              <w:t>Documentar información de las capturas de pantalla del frontend y movimiento de base de datos.</w:t>
             </w:r>
           </w:p>
         </w:tc>
@@ -2527,23 +2545,29 @@
             <w:pPr>
               <w:spacing w:after="0" w:line="240" w:lineRule="auto"/>
               <w:rPr>
-                <w:rFonts w:ascii="Calibri" w:eastAsia="Times New Roman" w:hAnsi="Calibri" w:cs="Calibri"/>
-                <w:color w:val="000000"/>
-                <w:lang w:eastAsia="es-CO"/>
-              </w:rPr>
-            </w:pPr>
-            <w:r>
-              <w:rPr>
-                <w:rFonts w:ascii="Calibri" w:eastAsia="Times New Roman" w:hAnsi="Calibri" w:cs="Calibri"/>
-                <w:color w:val="000000"/>
+                <w:rFonts w:eastAsia="Times New Roman" w:cstheme="minorHAnsi"/>
+                <w:color w:val="000000"/>
+                <w:sz w:val="20"/>
+                <w:szCs w:val="20"/>
+                <w:lang w:eastAsia="es-CO"/>
+              </w:rPr>
+            </w:pPr>
+            <w:r>
+              <w:rPr>
+                <w:rFonts w:eastAsia="Times New Roman" w:cstheme="minorHAnsi"/>
+                <w:color w:val="000000"/>
+                <w:sz w:val="20"/>
+                <w:szCs w:val="20"/>
                 <w:lang w:eastAsia="es-CO"/>
               </w:rPr>
               <w:t xml:space="preserve">Errores </w:t>
             </w:r>
             <w:r>
               <w:rPr>
-                <w:rFonts w:ascii="Calibri" w:eastAsia="Times New Roman" w:hAnsi="Calibri" w:cs="Calibri"/>
-                <w:color w:val="000000"/>
+                <w:rFonts w:eastAsia="Times New Roman" w:cstheme="minorHAnsi"/>
+                <w:color w:val="000000"/>
+                <w:sz w:val="20"/>
+                <w:szCs w:val="20"/>
                 <w:lang w:eastAsia="es-CO"/>
               </w:rPr>
               <w:t>en la conexión con servidor y manejo de base de datos para lograr un desarrollo efectivo de la base.</w:t>
@@ -2572,29 +2596,23 @@
             <w:pPr>
               <w:spacing w:after="0" w:line="240" w:lineRule="auto"/>
               <w:rPr>
-                <w:rFonts w:ascii="Calibri" w:eastAsia="Times New Roman" w:hAnsi="Calibri" w:cs="Calibri"/>
-                <w:color w:val="000000"/>
-                <w:lang w:eastAsia="es-CO"/>
-              </w:rPr>
-            </w:pPr>
-            <w:r>
-              <w:rPr>
-                <w:rFonts w:ascii="Calibri" w:eastAsia="Times New Roman" w:hAnsi="Calibri" w:cs="Calibri"/>
-                <w:color w:val="000000"/>
-                <w:lang w:eastAsia="es-CO"/>
-              </w:rPr>
-              <w:t xml:space="preserve">Daniel Alejandro </w:t>
-            </w:r>
-            <w:proofErr w:type="spellStart"/>
-            <w:r>
-              <w:rPr>
-                <w:rFonts w:ascii="Calibri" w:eastAsia="Times New Roman" w:hAnsi="Calibri" w:cs="Calibri"/>
-                <w:color w:val="000000"/>
-                <w:lang w:eastAsia="es-CO"/>
-              </w:rPr>
-              <w:t>Straux</w:t>
-            </w:r>
-            <w:proofErr w:type="spellEnd"/>
+                <w:rFonts w:eastAsia="Times New Roman" w:cstheme="minorHAnsi"/>
+                <w:color w:val="000000"/>
+                <w:sz w:val="20"/>
+                <w:szCs w:val="20"/>
+                <w:lang w:eastAsia="es-CO"/>
+              </w:rPr>
+            </w:pPr>
+            <w:r>
+              <w:rPr>
+                <w:rFonts w:eastAsia="Times New Roman" w:cstheme="minorHAnsi"/>
+                <w:color w:val="000000"/>
+                <w:sz w:val="20"/>
+                <w:szCs w:val="20"/>
+                <w:lang w:eastAsia="es-CO"/>
+              </w:rPr>
+              <w:t>Daniel Alejandro Straux</w:t>
+            </w:r>
           </w:p>
         </w:tc>
         <w:tc>
@@ -2614,15 +2632,19 @@
             <w:pPr>
               <w:spacing w:after="0" w:line="240" w:lineRule="auto"/>
               <w:rPr>
-                <w:rFonts w:ascii="Calibri" w:eastAsia="Times New Roman" w:hAnsi="Calibri" w:cs="Calibri"/>
-                <w:color w:val="000000"/>
-                <w:lang w:eastAsia="es-CO"/>
-              </w:rPr>
-            </w:pPr>
-            <w:r>
-              <w:rPr>
-                <w:rFonts w:ascii="Calibri" w:eastAsia="Times New Roman" w:hAnsi="Calibri" w:cs="Calibri"/>
-                <w:color w:val="000000"/>
+                <w:rFonts w:eastAsia="Times New Roman" w:cstheme="minorHAnsi"/>
+                <w:color w:val="000000"/>
+                <w:sz w:val="20"/>
+                <w:szCs w:val="20"/>
+                <w:lang w:eastAsia="es-CO"/>
+              </w:rPr>
+            </w:pPr>
+            <w:r>
+              <w:rPr>
+                <w:rFonts w:eastAsia="Times New Roman" w:cstheme="minorHAnsi"/>
+                <w:color w:val="000000"/>
+                <w:sz w:val="20"/>
+                <w:szCs w:val="20"/>
                 <w:lang w:eastAsia="es-CO"/>
               </w:rPr>
               <w:t>Sin Información</w:t>
@@ -2646,15 +2668,19 @@
             <w:pPr>
               <w:spacing w:after="0" w:line="240" w:lineRule="auto"/>
               <w:rPr>
-                <w:rFonts w:ascii="Calibri" w:eastAsia="Times New Roman" w:hAnsi="Calibri" w:cs="Calibri"/>
-                <w:color w:val="000000"/>
-                <w:lang w:eastAsia="es-CO"/>
-              </w:rPr>
-            </w:pPr>
-            <w:r>
-              <w:rPr>
-                <w:rFonts w:ascii="Calibri" w:eastAsia="Times New Roman" w:hAnsi="Calibri" w:cs="Calibri"/>
-                <w:color w:val="000000"/>
+                <w:rFonts w:eastAsia="Times New Roman" w:cstheme="minorHAnsi"/>
+                <w:color w:val="000000"/>
+                <w:sz w:val="20"/>
+                <w:szCs w:val="20"/>
+                <w:lang w:eastAsia="es-CO"/>
+              </w:rPr>
+            </w:pPr>
+            <w:r>
+              <w:rPr>
+                <w:rFonts w:eastAsia="Times New Roman" w:cstheme="minorHAnsi"/>
+                <w:color w:val="000000"/>
+                <w:sz w:val="20"/>
+                <w:szCs w:val="20"/>
                 <w:lang w:eastAsia="es-CO"/>
               </w:rPr>
               <w:t>Sin información</w:t>
@@ -2679,15 +2705,19 @@
             <w:pPr>
               <w:spacing w:after="0" w:line="240" w:lineRule="auto"/>
               <w:rPr>
-                <w:rFonts w:ascii="Calibri" w:eastAsia="Times New Roman" w:hAnsi="Calibri" w:cs="Calibri"/>
-                <w:color w:val="000000"/>
-                <w:lang w:eastAsia="es-CO"/>
-              </w:rPr>
-            </w:pPr>
-            <w:r>
-              <w:rPr>
-                <w:rFonts w:ascii="Calibri" w:eastAsia="Times New Roman" w:hAnsi="Calibri" w:cs="Calibri"/>
-                <w:color w:val="000000"/>
+                <w:rFonts w:eastAsia="Times New Roman" w:cstheme="minorHAnsi"/>
+                <w:color w:val="000000"/>
+                <w:sz w:val="20"/>
+                <w:szCs w:val="20"/>
+                <w:lang w:eastAsia="es-CO"/>
+              </w:rPr>
+            </w:pPr>
+            <w:r>
+              <w:rPr>
+                <w:rFonts w:eastAsia="Times New Roman" w:cstheme="minorHAnsi"/>
+                <w:color w:val="000000"/>
+                <w:sz w:val="20"/>
+                <w:szCs w:val="20"/>
                 <w:lang w:eastAsia="es-CO"/>
               </w:rPr>
               <w:t>Sin Información</w:t>
@@ -2716,16 +2746,8 @@
         <w:rPr>
           <w:lang w:val="es-ES"/>
         </w:rPr>
-        <w:t xml:space="preserve">Sprint </w:t>
+        <w:t>Sprint Review</w:t>
       </w:r>
-      <w:proofErr w:type="spellStart"/>
-      <w:r>
-        <w:rPr>
-          <w:lang w:val="es-ES"/>
-        </w:rPr>
-        <w:t>Review</w:t>
-      </w:r>
-      <w:proofErr w:type="spellEnd"/>
     </w:p>
     <w:p>
       <w:pPr>
@@ -2745,11 +2767,11 @@
         <w:tblLook w:val="04A0" w:firstRow="1" w:lastRow="0" w:firstColumn="1" w:lastColumn="0" w:noHBand="0" w:noVBand="1"/>
       </w:tblPr>
       <w:tblGrid>
-        <w:gridCol w:w="2239"/>
-        <w:gridCol w:w="3007"/>
-        <w:gridCol w:w="1150"/>
+        <w:gridCol w:w="2243"/>
+        <w:gridCol w:w="3005"/>
+        <w:gridCol w:w="1149"/>
         <w:gridCol w:w="755"/>
-        <w:gridCol w:w="1677"/>
+        <w:gridCol w:w="1676"/>
       </w:tblGrid>
       <w:tr>
         <w:trPr>
@@ -2795,7 +2817,7 @@
         </w:tc>
         <w:tc>
           <w:tcPr>
-            <w:tcW w:w="3013" w:type="dxa"/>
+            <w:tcW w:w="3007" w:type="dxa"/>
             <w:tcBorders>
               <w:top w:val="single" w:sz="4" w:space="0" w:color="auto"/>
               <w:left w:val="nil"/>
@@ -2827,25 +2849,13 @@
                 <w:color w:val="000000"/>
                 <w:lang w:eastAsia="es-CO"/>
               </w:rPr>
-              <w:t xml:space="preserve">Sprint </w:t>
-            </w:r>
-            <w:proofErr w:type="spellStart"/>
-            <w:r>
-              <w:rPr>
-                <w:rFonts w:ascii="Calibri" w:eastAsia="Times New Roman" w:hAnsi="Calibri" w:cs="Calibri"/>
-                <w:b/>
-                <w:bCs/>
-                <w:color w:val="000000"/>
-                <w:lang w:eastAsia="es-CO"/>
-              </w:rPr>
-              <w:t>Review</w:t>
-            </w:r>
-            <w:proofErr w:type="spellEnd"/>
-          </w:p>
-        </w:tc>
-        <w:tc>
-          <w:tcPr>
-            <w:tcW w:w="1152" w:type="dxa"/>
+              <w:t>Sprint Review</w:t>
+            </w:r>
+          </w:p>
+        </w:tc>
+        <w:tc>
+          <w:tcPr>
+            <w:tcW w:w="1150" w:type="dxa"/>
             <w:tcBorders>
               <w:top w:val="single" w:sz="4" w:space="0" w:color="auto"/>
               <w:left w:val="nil"/>
@@ -2879,7 +2889,7 @@
         </w:tc>
         <w:tc>
           <w:tcPr>
-            <w:tcW w:w="756" w:type="dxa"/>
+            <w:tcW w:w="755" w:type="dxa"/>
             <w:tcBorders>
               <w:top w:val="single" w:sz="4" w:space="0" w:color="auto"/>
               <w:left w:val="nil"/>
@@ -2917,7 +2927,7 @@
         </w:tc>
         <w:tc>
           <w:tcPr>
-            <w:tcW w:w="1680" w:type="dxa"/>
+            <w:tcW w:w="1677" w:type="dxa"/>
             <w:tcBorders>
               <w:top w:val="single" w:sz="4" w:space="0" w:color="auto"/>
               <w:left w:val="nil"/>
@@ -3154,7 +3164,7 @@
         </w:tc>
         <w:tc>
           <w:tcPr>
-            <w:tcW w:w="3013" w:type="dxa"/>
+            <w:tcW w:w="3007" w:type="dxa"/>
             <w:tcBorders>
               <w:top w:val="nil"/>
               <w:left w:val="nil"/>
@@ -3192,7 +3202,7 @@
         </w:tc>
         <w:tc>
           <w:tcPr>
-            <w:tcW w:w="1152" w:type="dxa"/>
+            <w:tcW w:w="1150" w:type="dxa"/>
             <w:tcBorders>
               <w:top w:val="nil"/>
               <w:left w:val="nil"/>
@@ -3230,7 +3240,7 @@
         </w:tc>
         <w:tc>
           <w:tcPr>
-            <w:tcW w:w="2436" w:type="dxa"/>
+            <w:tcW w:w="2432" w:type="dxa"/>
             <w:gridSpan w:val="2"/>
             <w:tcBorders>
               <w:top w:val="single" w:sz="4" w:space="0" w:color="auto"/>
@@ -3307,7 +3317,7 @@
         </w:tc>
         <w:tc>
           <w:tcPr>
-            <w:tcW w:w="3013" w:type="dxa"/>
+            <w:tcW w:w="3007" w:type="dxa"/>
             <w:tcBorders>
               <w:top w:val="nil"/>
               <w:left w:val="nil"/>
@@ -3328,11 +3338,19 @@
                 <w:lang w:eastAsia="es-CO"/>
               </w:rPr>
             </w:pPr>
-          </w:p>
-        </w:tc>
-        <w:tc>
-          <w:tcPr>
-            <w:tcW w:w="1152" w:type="dxa"/>
+            <w:r>
+              <w:rPr>
+                <w:rFonts w:ascii="Calibri" w:eastAsia="Times New Roman" w:hAnsi="Calibri" w:cs="Calibri"/>
+                <w:color w:val="000000"/>
+                <w:lang w:eastAsia="es-CO"/>
+              </w:rPr>
+              <w:t>Participar de las clases y comparar con los demás compañeros el código para seleccionar el más completo.</w:t>
+            </w:r>
+          </w:p>
+        </w:tc>
+        <w:tc>
+          <w:tcPr>
+            <w:tcW w:w="1150" w:type="dxa"/>
             <w:tcBorders>
               <w:top w:val="nil"/>
               <w:left w:val="nil"/>
@@ -3353,11 +3371,19 @@
                 <w:lang w:eastAsia="es-CO"/>
               </w:rPr>
             </w:pPr>
-          </w:p>
-        </w:tc>
-        <w:tc>
-          <w:tcPr>
-            <w:tcW w:w="2436" w:type="dxa"/>
+            <w:r>
+              <w:rPr>
+                <w:rFonts w:ascii="Calibri" w:eastAsia="Times New Roman" w:hAnsi="Calibri" w:cs="Calibri"/>
+                <w:color w:val="000000"/>
+                <w:lang w:eastAsia="es-CO"/>
+              </w:rPr>
+              <w:t>Si</w:t>
+            </w:r>
+          </w:p>
+        </w:tc>
+        <w:tc>
+          <w:tcPr>
+            <w:tcW w:w="2432" w:type="dxa"/>
             <w:gridSpan w:val="2"/>
             <w:tcBorders>
               <w:top w:val="single" w:sz="4" w:space="0" w:color="auto"/>
@@ -3378,6 +3404,14 @@
                 <w:lang w:eastAsia="es-CO"/>
               </w:rPr>
             </w:pPr>
+            <w:r>
+              <w:rPr>
+                <w:rFonts w:ascii="Calibri" w:eastAsia="Times New Roman" w:hAnsi="Calibri" w:cs="Calibri"/>
+                <w:color w:val="000000"/>
+                <w:lang w:eastAsia="es-CO"/>
+              </w:rPr>
+              <w:t>Ninguna</w:t>
+            </w:r>
           </w:p>
         </w:tc>
       </w:tr>
@@ -3420,7 +3454,7 @@
         </w:tc>
         <w:tc>
           <w:tcPr>
-            <w:tcW w:w="3013" w:type="dxa"/>
+            <w:tcW w:w="3007" w:type="dxa"/>
             <w:tcBorders>
               <w:top w:val="nil"/>
               <w:left w:val="nil"/>
@@ -3441,11 +3475,28 @@
                 <w:lang w:eastAsia="es-CO"/>
               </w:rPr>
             </w:pPr>
-          </w:p>
-        </w:tc>
-        <w:tc>
-          <w:tcPr>
-            <w:tcW w:w="1152" w:type="dxa"/>
+            <w:r>
+              <w:rPr>
+                <w:rFonts w:ascii="Calibri" w:eastAsia="Times New Roman" w:hAnsi="Calibri" w:cs="Calibri"/>
+                <w:color w:val="000000"/>
+                <w:lang w:eastAsia="es-CO"/>
+              </w:rPr>
+              <w:t xml:space="preserve">Participar de las clases y comparar con los demás </w:t>
+            </w:r>
+            <w:r>
+              <w:rPr>
+                <w:rFonts w:ascii="Calibri" w:eastAsia="Times New Roman" w:hAnsi="Calibri" w:cs="Calibri"/>
+                <w:color w:val="000000"/>
+                <w:lang w:eastAsia="es-CO"/>
+              </w:rPr>
+              <w:lastRenderedPageBreak/>
+              <w:t>compañeros el código para seleccionar el más completo.</w:t>
+            </w:r>
+          </w:p>
+        </w:tc>
+        <w:tc>
+          <w:tcPr>
+            <w:tcW w:w="1150" w:type="dxa"/>
             <w:tcBorders>
               <w:top w:val="nil"/>
               <w:left w:val="nil"/>
@@ -3466,11 +3517,20 @@
                 <w:lang w:eastAsia="es-CO"/>
               </w:rPr>
             </w:pPr>
-          </w:p>
-        </w:tc>
-        <w:tc>
-          <w:tcPr>
-            <w:tcW w:w="2436" w:type="dxa"/>
+            <w:r>
+              <w:rPr>
+                <w:rFonts w:ascii="Calibri" w:eastAsia="Times New Roman" w:hAnsi="Calibri" w:cs="Calibri"/>
+                <w:color w:val="000000"/>
+                <w:lang w:eastAsia="es-CO"/>
+              </w:rPr>
+              <w:lastRenderedPageBreak/>
+              <w:t>Si</w:t>
+            </w:r>
+          </w:p>
+        </w:tc>
+        <w:tc>
+          <w:tcPr>
+            <w:tcW w:w="2432" w:type="dxa"/>
             <w:gridSpan w:val="2"/>
             <w:tcBorders>
               <w:top w:val="single" w:sz="4" w:space="0" w:color="auto"/>
@@ -3491,6 +3551,14 @@
                 <w:lang w:eastAsia="es-CO"/>
               </w:rPr>
             </w:pPr>
+            <w:r>
+              <w:rPr>
+                <w:rFonts w:ascii="Calibri" w:eastAsia="Times New Roman" w:hAnsi="Calibri" w:cs="Calibri"/>
+                <w:color w:val="000000"/>
+                <w:lang w:eastAsia="es-CO"/>
+              </w:rPr>
+              <w:t>Ninguna</w:t>
+            </w:r>
           </w:p>
         </w:tc>
       </w:tr>
@@ -3534,7 +3602,7 @@
         </w:tc>
         <w:tc>
           <w:tcPr>
-            <w:tcW w:w="3013" w:type="dxa"/>
+            <w:tcW w:w="3007" w:type="dxa"/>
             <w:tcBorders>
               <w:top w:val="single" w:sz="4" w:space="0" w:color="auto"/>
               <w:left w:val="nil"/>
@@ -3567,7 +3635,7 @@
         </w:tc>
         <w:tc>
           <w:tcPr>
-            <w:tcW w:w="1152" w:type="dxa"/>
+            <w:tcW w:w="1150" w:type="dxa"/>
             <w:tcBorders>
               <w:top w:val="single" w:sz="4" w:space="0" w:color="auto"/>
               <w:left w:val="nil"/>
@@ -3600,7 +3668,7 @@
         </w:tc>
         <w:tc>
           <w:tcPr>
-            <w:tcW w:w="2436" w:type="dxa"/>
+            <w:tcW w:w="2432" w:type="dxa"/>
             <w:gridSpan w:val="2"/>
             <w:tcBorders>
               <w:top w:val="single" w:sz="4" w:space="0" w:color="auto"/>
@@ -3679,7 +3747,7 @@
         </w:tc>
         <w:tc>
           <w:tcPr>
-            <w:tcW w:w="3013" w:type="dxa"/>
+            <w:tcW w:w="3007" w:type="dxa"/>
             <w:tcBorders>
               <w:top w:val="single" w:sz="4" w:space="0" w:color="auto"/>
               <w:left w:val="nil"/>
@@ -3706,22 +3774,13 @@
                 <w:color w:val="000000"/>
                 <w:lang w:eastAsia="es-CO"/>
               </w:rPr>
-              <w:t xml:space="preserve">Documentar las capturas de pantalla realizadas por el equipo </w:t>
-            </w:r>
-            <w:r>
-              <w:rPr>
-                <w:rFonts w:ascii="Calibri" w:eastAsia="Times New Roman" w:hAnsi="Calibri" w:cs="Calibri"/>
-                <w:color w:val="000000"/>
-                <w:lang w:eastAsia="es-CO"/>
-              </w:rPr>
-              <w:lastRenderedPageBreak/>
-              <w:t>de proyecto y consolidarlas en el documento del Sprint 5</w:t>
-            </w:r>
-          </w:p>
-        </w:tc>
-        <w:tc>
-          <w:tcPr>
-            <w:tcW w:w="1152" w:type="dxa"/>
+              <w:t>Documentar las capturas de pantalla realizadas por el equipo de proyecto y consolidarlas en el documento del Sprint 5</w:t>
+            </w:r>
+          </w:p>
+        </w:tc>
+        <w:tc>
+          <w:tcPr>
+            <w:tcW w:w="1150" w:type="dxa"/>
             <w:tcBorders>
               <w:top w:val="single" w:sz="4" w:space="0" w:color="auto"/>
               <w:left w:val="nil"/>
@@ -3748,14 +3807,13 @@
                 <w:color w:val="000000"/>
                 <w:lang w:eastAsia="es-CO"/>
               </w:rPr>
-              <w:lastRenderedPageBreak/>
               <w:t>SI</w:t>
             </w:r>
           </w:p>
         </w:tc>
         <w:tc>
           <w:tcPr>
-            <w:tcW w:w="2436" w:type="dxa"/>
+            <w:tcW w:w="2432" w:type="dxa"/>
             <w:gridSpan w:val="2"/>
             <w:tcBorders>
               <w:top w:val="single" w:sz="4" w:space="0" w:color="auto"/>
@@ -3820,23 +3878,13 @@
                 <w:color w:val="000000"/>
                 <w:lang w:eastAsia="es-CO"/>
               </w:rPr>
-              <w:t xml:space="preserve">Daniel Alejandro </w:t>
-            </w:r>
-            <w:proofErr w:type="spellStart"/>
-            <w:r>
-              <w:rPr>
-                <w:rFonts w:ascii="Calibri" w:eastAsia="Times New Roman" w:hAnsi="Calibri" w:cs="Calibri"/>
-                <w:color w:val="000000"/>
-                <w:lang w:eastAsia="es-CO"/>
-              </w:rPr>
-              <w:t>Straux</w:t>
-            </w:r>
-            <w:proofErr w:type="spellEnd"/>
-          </w:p>
-        </w:tc>
-        <w:tc>
-          <w:tcPr>
-            <w:tcW w:w="3013" w:type="dxa"/>
+              <w:t>Daniel Alejandro Straux</w:t>
+            </w:r>
+          </w:p>
+        </w:tc>
+        <w:tc>
+          <w:tcPr>
+            <w:tcW w:w="3007" w:type="dxa"/>
             <w:tcBorders>
               <w:top w:val="nil"/>
               <w:left w:val="nil"/>
@@ -3862,29 +3910,13 @@
                 <w:color w:val="000000"/>
                 <w:lang w:eastAsia="es-CO"/>
               </w:rPr>
-              <w:t xml:space="preserve">Sin trabajo asignado, se </w:t>
-            </w:r>
-            <w:r>
-              <w:rPr>
-                <w:rFonts w:ascii="Calibri" w:eastAsia="Times New Roman" w:hAnsi="Calibri" w:cs="Calibri"/>
-                <w:color w:val="000000"/>
-                <w:lang w:eastAsia="es-CO"/>
-              </w:rPr>
-              <w:t>retiró</w:t>
-            </w:r>
-            <w:r>
-              <w:rPr>
-                <w:rFonts w:ascii="Calibri" w:eastAsia="Times New Roman" w:hAnsi="Calibri" w:cs="Calibri"/>
-                <w:color w:val="000000"/>
-                <w:lang w:eastAsia="es-CO"/>
-              </w:rPr>
-              <w:t xml:space="preserve"> del equipo de proyecto.</w:t>
-            </w:r>
-          </w:p>
-        </w:tc>
-        <w:tc>
-          <w:tcPr>
-            <w:tcW w:w="1152" w:type="dxa"/>
+              <w:t>Sin trabajo asignado, se retiró del equipo de proyecto.</w:t>
+            </w:r>
+          </w:p>
+        </w:tc>
+        <w:tc>
+          <w:tcPr>
+            <w:tcW w:w="1150" w:type="dxa"/>
             <w:tcBorders>
               <w:top w:val="nil"/>
               <w:left w:val="nil"/>
@@ -3917,7 +3949,7 @@
         </w:tc>
         <w:tc>
           <w:tcPr>
-            <w:tcW w:w="2436" w:type="dxa"/>
+            <w:tcW w:w="2432" w:type="dxa"/>
             <w:gridSpan w:val="2"/>
             <w:tcBorders>
               <w:top w:val="single" w:sz="4" w:space="0" w:color="auto"/>
@@ -4003,16 +4035,8 @@
         <w:rPr>
           <w:lang w:val="es-ES"/>
         </w:rPr>
-        <w:t xml:space="preserve">Sprint </w:t>
+        <w:t>Sprint Restrospective</w:t>
       </w:r>
-      <w:proofErr w:type="spellStart"/>
-      <w:r>
-        <w:rPr>
-          <w:lang w:val="es-ES"/>
-        </w:rPr>
-        <w:t>Restrospective</w:t>
-      </w:r>
-      <w:proofErr w:type="spellEnd"/>
     </w:p>
     <w:p>
       <w:pPr>
@@ -4095,20 +4119,8 @@
                 <w:color w:val="000000"/>
                 <w:lang w:eastAsia="es-CO"/>
               </w:rPr>
-              <w:t xml:space="preserve">Sprint Retrospective </w:t>
-            </w:r>
-            <w:proofErr w:type="spellStart"/>
-            <w:r>
-              <w:rPr>
-                <w:rFonts w:ascii="Calibri" w:eastAsia="Times New Roman" w:hAnsi="Calibri" w:cs="Calibri"/>
-                <w:b/>
-                <w:bCs/>
-                <w:color w:val="000000"/>
-                <w:lang w:eastAsia="es-CO"/>
-              </w:rPr>
-              <w:t>N°</w:t>
-            </w:r>
-            <w:proofErr w:type="spellEnd"/>
+              <w:t>Sprint Retrospective N°</w:t>
+            </w:r>
           </w:p>
         </w:tc>
         <w:tc>
@@ -4504,16 +4516,7 @@
                 <w:color w:val="000000"/>
                 <w:lang w:eastAsia="es-CO"/>
               </w:rPr>
-              <w:t xml:space="preserve">Todo salió </w:t>
-            </w:r>
-            <w:proofErr w:type="gramStart"/>
-            <w:r>
-              <w:rPr>
-                <w:rFonts w:ascii="Calibri" w:eastAsia="Times New Roman" w:hAnsi="Calibri" w:cs="Calibri"/>
-                <w:color w:val="000000"/>
-                <w:lang w:eastAsia="es-CO"/>
-              </w:rPr>
-              <w:t>bien.</w:t>
+              <w:t>Todo salió bien.</w:t>
             </w:r>
             <w:r>
               <w:rPr>
@@ -4523,7 +4526,6 @@
               </w:rPr>
               <w:t>.</w:t>
             </w:r>
-            <w:proofErr w:type="gramEnd"/>
           </w:p>
         </w:tc>
         <w:tc>
@@ -4630,25 +4632,7 @@
                 <w:color w:val="000000"/>
                 <w:lang w:eastAsia="es-CO"/>
               </w:rPr>
-              <w:t xml:space="preserve">el </w:t>
-            </w:r>
-            <w:proofErr w:type="spellStart"/>
-            <w:r>
-              <w:rPr>
-                <w:rFonts w:ascii="Calibri" w:eastAsia="Times New Roman" w:hAnsi="Calibri" w:cs="Calibri"/>
-                <w:color w:val="000000"/>
-                <w:lang w:eastAsia="es-CO"/>
-              </w:rPr>
-              <w:t>Frontend</w:t>
-            </w:r>
-            <w:proofErr w:type="spellEnd"/>
-            <w:r>
-              <w:rPr>
-                <w:rFonts w:ascii="Calibri" w:eastAsia="Times New Roman" w:hAnsi="Calibri" w:cs="Calibri"/>
-                <w:color w:val="000000"/>
-                <w:lang w:eastAsia="es-CO"/>
-              </w:rPr>
-              <w:t xml:space="preserve"> </w:t>
+              <w:t xml:space="preserve">el Frontend </w:t>
             </w:r>
             <w:r>
               <w:rPr>
@@ -4855,7 +4839,16 @@
                 <w:color w:val="000000"/>
                 <w:lang w:eastAsia="es-CO"/>
               </w:rPr>
-              <w:t>La información cargada por los compañeros de equipo fue la idónea para consolidar la documentación del proyecto.</w:t>
+              <w:t xml:space="preserve">La información cargada por los compañeros de equipo fue la idónea para consolidar la </w:t>
+            </w:r>
+            <w:r>
+              <w:rPr>
+                <w:rFonts w:ascii="Calibri" w:eastAsia="Times New Roman" w:hAnsi="Calibri" w:cs="Calibri"/>
+                <w:color w:val="000000"/>
+                <w:lang w:eastAsia="es-CO"/>
+              </w:rPr>
+              <w:lastRenderedPageBreak/>
+              <w:t>documentación del proyecto.</w:t>
             </w:r>
           </w:p>
         </w:tc>
@@ -4878,25 +4871,17 @@
                 <w:color w:val="000000"/>
                 <w:lang w:eastAsia="es-CO"/>
               </w:rPr>
-              <w:t xml:space="preserve">El ritmo de creación del </w:t>
-            </w:r>
-            <w:proofErr w:type="spellStart"/>
-            <w:r>
-              <w:rPr>
-                <w:rFonts w:ascii="Calibri" w:eastAsia="Times New Roman" w:hAnsi="Calibri" w:cs="Calibri"/>
-                <w:color w:val="000000"/>
-                <w:lang w:eastAsia="es-CO"/>
-              </w:rPr>
-              <w:t>Frontend</w:t>
-            </w:r>
-            <w:proofErr w:type="spellEnd"/>
-            <w:r>
-              <w:rPr>
-                <w:rFonts w:ascii="Calibri" w:eastAsia="Times New Roman" w:hAnsi="Calibri" w:cs="Calibri"/>
-                <w:color w:val="000000"/>
-                <w:lang w:eastAsia="es-CO"/>
-              </w:rPr>
-              <w:t xml:space="preserve"> en las sesiones en vivo y entender el fondo de los códigos que nos presentaban.</w:t>
+              <w:lastRenderedPageBreak/>
+              <w:t xml:space="preserve">El ritmo de creación del Frontend en las sesiones en vivo y entender el fondo de </w:t>
+            </w:r>
+            <w:r>
+              <w:rPr>
+                <w:rFonts w:ascii="Calibri" w:eastAsia="Times New Roman" w:hAnsi="Calibri" w:cs="Calibri"/>
+                <w:color w:val="000000"/>
+                <w:lang w:eastAsia="es-CO"/>
+              </w:rPr>
+              <w:lastRenderedPageBreak/>
+              <w:t>los códigos que nos presentaban.</w:t>
             </w:r>
           </w:p>
         </w:tc>
@@ -4920,7 +4905,17 @@
                 <w:color w:val="000000"/>
                 <w:lang w:eastAsia="es-CO"/>
               </w:rPr>
-              <w:t>Fin del Sprint del proyecto, mejoras personales de mayor estudio en la implementación de la información presentada.</w:t>
+              <w:lastRenderedPageBreak/>
+              <w:t xml:space="preserve">Fin del Sprint del proyecto, mejoras personales de mayor estudio en la </w:t>
+            </w:r>
+            <w:r>
+              <w:rPr>
+                <w:rFonts w:ascii="Calibri" w:eastAsia="Times New Roman" w:hAnsi="Calibri" w:cs="Calibri"/>
+                <w:color w:val="000000"/>
+                <w:lang w:eastAsia="es-CO"/>
+              </w:rPr>
+              <w:lastRenderedPageBreak/>
+              <w:t>implementación de la información presentada.</w:t>
             </w:r>
           </w:p>
         </w:tc>
@@ -4949,18 +4944,9 @@
                 <w:color w:val="000000"/>
                 <w:lang w:eastAsia="es-CO"/>
               </w:rPr>
-              <w:t xml:space="preserve">Daniel Alejandro </w:t>
-            </w:r>
-            <w:proofErr w:type="spellStart"/>
-            <w:r>
-              <w:rPr>
-                <w:rFonts w:ascii="Calibri" w:eastAsia="Times New Roman" w:hAnsi="Calibri" w:cs="Calibri"/>
-                <w:color w:val="000000"/>
-                <w:lang w:eastAsia="es-CO"/>
-              </w:rPr>
-              <w:t>Straux</w:t>
-            </w:r>
-            <w:proofErr w:type="spellEnd"/>
+              <w:lastRenderedPageBreak/>
+              <w:t>Daniel Alejandro Straux</w:t>
+            </w:r>
           </w:p>
         </w:tc>
         <w:tc>
@@ -5422,34 +5408,27 @@
         <w:rPr>
           <w:lang w:val="es-ES"/>
         </w:rPr>
-        <w:t xml:space="preserve">Links servidor </w:t>
+        <w:t>Links servidor Heroku</w:t>
       </w:r>
-      <w:proofErr w:type="spellStart"/>
+    </w:p>
+    <w:p>
+      <w:pPr>
+        <w:rPr>
+          <w:lang w:val="es-ES"/>
+        </w:rPr>
+      </w:pPr>
+    </w:p>
+    <w:p>
+      <w:pPr>
+        <w:rPr>
+          <w:lang w:val="es-ES"/>
+        </w:rPr>
+      </w:pPr>
       <w:r>
         <w:rPr>
           <w:lang w:val="es-ES"/>
         </w:rPr>
-        <w:t>Heroku</w:t>
-      </w:r>
-      <w:proofErr w:type="spellEnd"/>
-    </w:p>
-    <w:p>
-      <w:pPr>
-        <w:rPr>
-          <w:lang w:val="es-ES"/>
-        </w:rPr>
-      </w:pPr>
-    </w:p>
-    <w:p>
-      <w:pPr>
-        <w:rPr>
-          <w:lang w:val="es-ES"/>
-        </w:rPr>
-      </w:pPr>
-      <w:r>
-        <w:rPr>
-          <w:lang w:val="es-ES"/>
-        </w:rPr>
+        <w:lastRenderedPageBreak/>
         <w:t>https://back-dondemequedo.herokuapp.com/</w:t>
       </w:r>
     </w:p>

</xml_diff>